<commit_message>
Updated projectWork.txt and finished G23Report.pdf
</commit_message>
<xml_diff>
--- a/Final/Final Report/Japanese Scanner.docx
+++ b/Final/Final Report/Japanese Scanner.docx
@@ -4,6 +4,23 @@
   <w:body>
     <w:p>
       <w:pPr>
+        <w:rPr>
+          <w:b/>
+          <w:bCs/>
+          <w:u w:val="single"/>
+        </w:rPr>
+      </w:pPr>
+      <w:r>
+        <w:rPr>
+          <w:b/>
+          <w:bCs/>
+          <w:u w:val="single"/>
+        </w:rPr>
+        <w:t>0 – Cover Sheet</w:t>
+      </w:r>
+    </w:p>
+    <w:p>
+      <w:pPr>
         <w:jc w:val="center"/>
       </w:pPr>
     </w:p>
@@ -17,46 +34,7 @@
         <w:jc w:val="center"/>
       </w:pPr>
     </w:p>
-    <w:p>
-      <w:pPr>
-        <w:jc w:val="center"/>
-      </w:pPr>
-    </w:p>
-    <w:p>
-      <w:pPr>
-        <w:jc w:val="center"/>
-      </w:pPr>
-    </w:p>
-    <w:p>
-      <w:pPr>
-        <w:jc w:val="center"/>
-      </w:pPr>
-    </w:p>
-    <w:p>
-      <w:pPr>
-        <w:jc w:val="center"/>
-      </w:pPr>
-    </w:p>
-    <w:p>
-      <w:pPr>
-        <w:jc w:val="center"/>
-      </w:pPr>
-    </w:p>
-    <w:p>
-      <w:pPr>
-        <w:jc w:val="center"/>
-      </w:pPr>
-    </w:p>
-    <w:p>
-      <w:pPr>
-        <w:jc w:val="center"/>
-      </w:pPr>
-    </w:p>
-    <w:p>
-      <w:pPr>
-        <w:jc w:val="center"/>
-      </w:pPr>
-    </w:p>
+    <w:p/>
     <w:p>
       <w:pPr>
         <w:jc w:val="center"/>
@@ -128,13 +106,80 @@
         <w:t>John Foster</w:t>
       </w:r>
     </w:p>
-    <w:p>
+    <w:p/>
+    <w:p/>
+    <w:p/>
+    <w:p/>
+    <w:p>
+      <w:r>
+        <w:t>State of the program:</w:t>
+      </w:r>
+    </w:p>
+    <w:p>
+      <w:pPr>
+        <w:pStyle w:val="ListParagraph"/>
+        <w:numPr>
+          <w:ilvl w:val="0"/>
+          <w:numId w:val="3"/>
+        </w:numPr>
+      </w:pPr>
+      <w:r>
+        <w:t>Program works perfectly.</w:t>
+      </w:r>
+    </w:p>
+    <w:p>
+      <w:pPr>
+        <w:pStyle w:val="ListParagraph"/>
+        <w:numPr>
+          <w:ilvl w:val="0"/>
+          <w:numId w:val="3"/>
+        </w:numPr>
+      </w:pPr>
+      <w:r>
+        <w:t>All parts are completed.</w:t>
+      </w:r>
+    </w:p>
+    <w:p>
+      <w:pPr>
+        <w:pStyle w:val="ListParagraph"/>
+        <w:numPr>
+          <w:ilvl w:val="0"/>
+          <w:numId w:val="3"/>
+        </w:numPr>
+      </w:pPr>
+      <w:r>
+        <w:t>There are no bugs, and the program works as intended.</w:t>
+      </w:r>
+    </w:p>
+    <w:p>
+      <w:pPr>
+        <w:pStyle w:val="ListParagraph"/>
+        <w:numPr>
+          <w:ilvl w:val="0"/>
+          <w:numId w:val="3"/>
+        </w:numPr>
+      </w:pPr>
+      <w:r>
+        <w:t>No Extra Credit features implemented.</w:t>
+      </w:r>
       <w:r>
         <w:br w:type="page"/>
       </w:r>
     </w:p>
     <w:p>
-      <w:r>
+      <w:pPr>
+        <w:rPr>
+          <w:b/>
+          <w:bCs/>
+          <w:u w:val="single"/>
+        </w:rPr>
+      </w:pPr>
+      <w:r>
+        <w:rPr>
+          <w:b/>
+          <w:bCs/>
+          <w:u w:val="single"/>
+        </w:rPr>
         <w:lastRenderedPageBreak/>
         <w:t>1 – DFA</w:t>
       </w:r>
@@ -208,7 +253,19 @@
       </w:r>
     </w:p>
     <w:p>
-      <w:r>
+      <w:pPr>
+        <w:rPr>
+          <w:b/>
+          <w:bCs/>
+          <w:u w:val="single"/>
+        </w:rPr>
+      </w:pPr>
+      <w:r>
+        <w:rPr>
+          <w:b/>
+          <w:bCs/>
+          <w:u w:val="single"/>
+        </w:rPr>
         <w:lastRenderedPageBreak/>
         <w:t>2 – Scanner.cpp</w:t>
       </w:r>
@@ -502,7 +559,19 @@
       </w:r>
     </w:p>
     <w:p>
-      <w:r>
+      <w:pPr>
+        <w:rPr>
+          <w:b/>
+          <w:bCs/>
+          <w:u w:val="single"/>
+        </w:rPr>
+      </w:pPr>
+      <w:r>
+        <w:rPr>
+          <w:b/>
+          <w:bCs/>
+          <w:u w:val="single"/>
+        </w:rPr>
         <w:lastRenderedPageBreak/>
         <w:t>3 – Original Scanner test results</w:t>
       </w:r>
@@ -867,6 +936,13 @@
       </w:r>
     </w:p>
     <w:p>
+      <w:pPr>
+        <w:rPr>
+          <w:b/>
+          <w:bCs/>
+          <w:u w:val="single"/>
+        </w:rPr>
+      </w:pPr>
       <w:r>
         <w:rPr>
           <w:noProof/>
@@ -926,6 +1002,11 @@
         <w:br w:type="page"/>
       </w:r>
       <w:r>
+        <w:rPr>
+          <w:b/>
+          <w:bCs/>
+          <w:u w:val="single"/>
+        </w:rPr>
         <w:lastRenderedPageBreak/>
         <w:t>4 – Factored Rules</w:t>
       </w:r>
@@ -993,12 +1074,1240 @@
       </w:r>
     </w:p>
     <w:p>
-      <w:r>
+      <w:pPr>
+        <w:rPr>
+          <w:b/>
+          <w:bCs/>
+          <w:u w:val="single"/>
+        </w:rPr>
+      </w:pPr>
+      <w:r>
+        <w:rPr>
+          <w:b/>
+          <w:bCs/>
+          <w:u w:val="single"/>
+        </w:rPr>
         <w:lastRenderedPageBreak/>
         <w:t>5 – Updated Parser code for Translation</w:t>
       </w:r>
     </w:p>
     <w:p/>
+    <w:p>
+      <w:r>
+        <w:rPr>
+          <w:noProof/>
+        </w:rPr>
+        <w:drawing>
+          <wp:anchor distT="0" distB="0" distL="114300" distR="114300" simplePos="0" relativeHeight="251671552" behindDoc="0" locked="0" layoutInCell="1" allowOverlap="1" wp14:anchorId="06C75C6A" wp14:editId="308A53F2">
+            <wp:simplePos x="0" y="0"/>
+            <wp:positionH relativeFrom="margin">
+              <wp:align>right</wp:align>
+            </wp:positionH>
+            <wp:positionV relativeFrom="paragraph">
+              <wp:posOffset>11430</wp:posOffset>
+            </wp:positionV>
+            <wp:extent cx="5943600" cy="7454265"/>
+            <wp:effectExtent l="0" t="0" r="0" b="0"/>
+            <wp:wrapNone/>
+            <wp:docPr id="2" name="Picture 2"/>
+            <wp:cNvGraphicFramePr>
+              <a:graphicFrameLocks xmlns:a="http://schemas.openxmlformats.org/drawingml/2006/main" noChangeAspect="1"/>
+            </wp:cNvGraphicFramePr>
+            <a:graphic xmlns:a="http://schemas.openxmlformats.org/drawingml/2006/main">
+              <a:graphicData uri="http://schemas.openxmlformats.org/drawingml/2006/picture">
+                <pic:pic xmlns:pic="http://schemas.openxmlformats.org/drawingml/2006/picture">
+                  <pic:nvPicPr>
+                    <pic:cNvPr id="1" name=""/>
+                    <pic:cNvPicPr/>
+                  </pic:nvPicPr>
+                  <pic:blipFill>
+                    <a:blip r:embed="rId18">
+                      <a:extLst>
+                        <a:ext uri="{28A0092B-C50C-407E-A947-70E740481C1C}">
+                          <a14:useLocalDpi xmlns:a14="http://schemas.microsoft.com/office/drawing/2010/main" val="0"/>
+                        </a:ext>
+                      </a:extLst>
+                    </a:blip>
+                    <a:stretch>
+                      <a:fillRect/>
+                    </a:stretch>
+                  </pic:blipFill>
+                  <pic:spPr>
+                    <a:xfrm>
+                      <a:off x="0" y="0"/>
+                      <a:ext cx="5943600" cy="7454265"/>
+                    </a:xfrm>
+                    <a:prstGeom prst="rect">
+                      <a:avLst/>
+                    </a:prstGeom>
+                  </pic:spPr>
+                </pic:pic>
+              </a:graphicData>
+            </a:graphic>
+          </wp:anchor>
+        </w:drawing>
+      </w:r>
+    </w:p>
+    <w:p/>
+    <w:p/>
+    <w:p/>
+    <w:p/>
+    <w:p/>
+    <w:p/>
+    <w:p/>
+    <w:p/>
+    <w:p/>
+    <w:p/>
+    <w:p/>
+    <w:p/>
+    <w:p/>
+    <w:p/>
+    <w:p/>
+    <w:p/>
+    <w:p/>
+    <w:p/>
+    <w:p/>
+    <w:p/>
+    <w:p/>
+    <w:p/>
+    <w:p/>
+    <w:p/>
+    <w:p/>
+    <w:p/>
+    <w:p/>
+    <w:p/>
+    <w:p/>
+    <w:p/>
+    <w:p/>
+    <w:p/>
+    <w:p/>
+    <w:p/>
+    <w:p/>
+    <w:p/>
+    <w:p/>
+    <w:p/>
+    <w:p/>
+    <w:p/>
+    <w:p/>
+    <w:p/>
+    <w:p>
+      <w:r>
+        <w:br w:type="page"/>
+      </w:r>
+    </w:p>
+    <w:p>
+      <w:r>
+        <w:rPr>
+          <w:noProof/>
+        </w:rPr>
+        <w:lastRenderedPageBreak/>
+        <w:drawing>
+          <wp:anchor distT="0" distB="0" distL="114300" distR="114300" simplePos="0" relativeHeight="251672576" behindDoc="0" locked="0" layoutInCell="1" allowOverlap="1" wp14:anchorId="518ECE5F" wp14:editId="3219ED56">
+            <wp:simplePos x="0" y="0"/>
+            <wp:positionH relativeFrom="column">
+              <wp:posOffset>0</wp:posOffset>
+            </wp:positionH>
+            <wp:positionV relativeFrom="paragraph">
+              <wp:posOffset>0</wp:posOffset>
+            </wp:positionV>
+            <wp:extent cx="5943600" cy="7460615"/>
+            <wp:effectExtent l="0" t="0" r="0" b="6985"/>
+            <wp:wrapNone/>
+            <wp:docPr id="3" name="Picture 3"/>
+            <wp:cNvGraphicFramePr>
+              <a:graphicFrameLocks xmlns:a="http://schemas.openxmlformats.org/drawingml/2006/main" noChangeAspect="1"/>
+            </wp:cNvGraphicFramePr>
+            <a:graphic xmlns:a="http://schemas.openxmlformats.org/drawingml/2006/main">
+              <a:graphicData uri="http://schemas.openxmlformats.org/drawingml/2006/picture">
+                <pic:pic xmlns:pic="http://schemas.openxmlformats.org/drawingml/2006/picture">
+                  <pic:nvPicPr>
+                    <pic:cNvPr id="1" name=""/>
+                    <pic:cNvPicPr/>
+                  </pic:nvPicPr>
+                  <pic:blipFill>
+                    <a:blip r:embed="rId19">
+                      <a:extLst>
+                        <a:ext uri="{28A0092B-C50C-407E-A947-70E740481C1C}">
+                          <a14:useLocalDpi xmlns:a14="http://schemas.microsoft.com/office/drawing/2010/main" val="0"/>
+                        </a:ext>
+                      </a:extLst>
+                    </a:blip>
+                    <a:stretch>
+                      <a:fillRect/>
+                    </a:stretch>
+                  </pic:blipFill>
+                  <pic:spPr>
+                    <a:xfrm>
+                      <a:off x="0" y="0"/>
+                      <a:ext cx="5943600" cy="7460615"/>
+                    </a:xfrm>
+                    <a:prstGeom prst="rect">
+                      <a:avLst/>
+                    </a:prstGeom>
+                  </pic:spPr>
+                </pic:pic>
+              </a:graphicData>
+            </a:graphic>
+          </wp:anchor>
+        </w:drawing>
+      </w:r>
+      <w:r>
+        <w:br w:type="page"/>
+      </w:r>
+    </w:p>
+    <w:p>
+      <w:r>
+        <w:rPr>
+          <w:noProof/>
+        </w:rPr>
+        <w:lastRenderedPageBreak/>
+        <w:drawing>
+          <wp:inline distT="0" distB="0" distL="0" distR="0" wp14:anchorId="6B1347AD" wp14:editId="770E24AA">
+            <wp:extent cx="5943600" cy="7460615"/>
+            <wp:effectExtent l="0" t="0" r="0" b="6985"/>
+            <wp:docPr id="5" name="Picture 5"/>
+            <wp:cNvGraphicFramePr>
+              <a:graphicFrameLocks xmlns:a="http://schemas.openxmlformats.org/drawingml/2006/main" noChangeAspect="1"/>
+            </wp:cNvGraphicFramePr>
+            <a:graphic xmlns:a="http://schemas.openxmlformats.org/drawingml/2006/main">
+              <a:graphicData uri="http://schemas.openxmlformats.org/drawingml/2006/picture">
+                <pic:pic xmlns:pic="http://schemas.openxmlformats.org/drawingml/2006/picture">
+                  <pic:nvPicPr>
+                    <pic:cNvPr id="1" name=""/>
+                    <pic:cNvPicPr/>
+                  </pic:nvPicPr>
+                  <pic:blipFill>
+                    <a:blip r:embed="rId20"/>
+                    <a:stretch>
+                      <a:fillRect/>
+                    </a:stretch>
+                  </pic:blipFill>
+                  <pic:spPr>
+                    <a:xfrm>
+                      <a:off x="0" y="0"/>
+                      <a:ext cx="5943600" cy="7460615"/>
+                    </a:xfrm>
+                    <a:prstGeom prst="rect">
+                      <a:avLst/>
+                    </a:prstGeom>
+                  </pic:spPr>
+                </pic:pic>
+              </a:graphicData>
+            </a:graphic>
+          </wp:inline>
+        </w:drawing>
+      </w:r>
+      <w:r>
+        <w:br w:type="page"/>
+      </w:r>
+    </w:p>
+    <w:p>
+      <w:r>
+        <w:rPr>
+          <w:noProof/>
+        </w:rPr>
+        <w:lastRenderedPageBreak/>
+        <w:drawing>
+          <wp:inline distT="0" distB="0" distL="0" distR="0" wp14:anchorId="444283F5" wp14:editId="76328E7C">
+            <wp:extent cx="5943600" cy="7454265"/>
+            <wp:effectExtent l="0" t="0" r="0" b="0"/>
+            <wp:docPr id="17" name="Picture 17"/>
+            <wp:cNvGraphicFramePr>
+              <a:graphicFrameLocks xmlns:a="http://schemas.openxmlformats.org/drawingml/2006/main" noChangeAspect="1"/>
+            </wp:cNvGraphicFramePr>
+            <a:graphic xmlns:a="http://schemas.openxmlformats.org/drawingml/2006/main">
+              <a:graphicData uri="http://schemas.openxmlformats.org/drawingml/2006/picture">
+                <pic:pic xmlns:pic="http://schemas.openxmlformats.org/drawingml/2006/picture">
+                  <pic:nvPicPr>
+                    <pic:cNvPr id="1" name=""/>
+                    <pic:cNvPicPr/>
+                  </pic:nvPicPr>
+                  <pic:blipFill>
+                    <a:blip r:embed="rId21"/>
+                    <a:stretch>
+                      <a:fillRect/>
+                    </a:stretch>
+                  </pic:blipFill>
+                  <pic:spPr>
+                    <a:xfrm>
+                      <a:off x="0" y="0"/>
+                      <a:ext cx="5943600" cy="7454265"/>
+                    </a:xfrm>
+                    <a:prstGeom prst="rect">
+                      <a:avLst/>
+                    </a:prstGeom>
+                  </pic:spPr>
+                </pic:pic>
+              </a:graphicData>
+            </a:graphic>
+          </wp:inline>
+        </w:drawing>
+      </w:r>
+      <w:r>
+        <w:br w:type="page"/>
+      </w:r>
+    </w:p>
+    <w:p>
+      <w:r>
+        <w:rPr>
+          <w:noProof/>
+        </w:rPr>
+        <w:lastRenderedPageBreak/>
+        <w:drawing>
+          <wp:inline distT="0" distB="0" distL="0" distR="0" wp14:anchorId="5FBC5C78" wp14:editId="0CA74AFE">
+            <wp:extent cx="5943600" cy="7452995"/>
+            <wp:effectExtent l="0" t="0" r="0" b="0"/>
+            <wp:docPr id="18" name="Picture 18"/>
+            <wp:cNvGraphicFramePr>
+              <a:graphicFrameLocks xmlns:a="http://schemas.openxmlformats.org/drawingml/2006/main" noChangeAspect="1"/>
+            </wp:cNvGraphicFramePr>
+            <a:graphic xmlns:a="http://schemas.openxmlformats.org/drawingml/2006/main">
+              <a:graphicData uri="http://schemas.openxmlformats.org/drawingml/2006/picture">
+                <pic:pic xmlns:pic="http://schemas.openxmlformats.org/drawingml/2006/picture">
+                  <pic:nvPicPr>
+                    <pic:cNvPr id="1" name=""/>
+                    <pic:cNvPicPr/>
+                  </pic:nvPicPr>
+                  <pic:blipFill>
+                    <a:blip r:embed="rId22"/>
+                    <a:stretch>
+                      <a:fillRect/>
+                    </a:stretch>
+                  </pic:blipFill>
+                  <pic:spPr>
+                    <a:xfrm>
+                      <a:off x="0" y="0"/>
+                      <a:ext cx="5943600" cy="7452995"/>
+                    </a:xfrm>
+                    <a:prstGeom prst="rect">
+                      <a:avLst/>
+                    </a:prstGeom>
+                  </pic:spPr>
+                </pic:pic>
+              </a:graphicData>
+            </a:graphic>
+          </wp:inline>
+        </w:drawing>
+      </w:r>
+      <w:r>
+        <w:br w:type="page"/>
+      </w:r>
+    </w:p>
+    <w:p>
+      <w:r>
+        <w:rPr>
+          <w:noProof/>
+        </w:rPr>
+        <w:lastRenderedPageBreak/>
+        <w:drawing>
+          <wp:inline distT="0" distB="0" distL="0" distR="0" wp14:anchorId="3A4F79CA" wp14:editId="712E6634">
+            <wp:extent cx="5943600" cy="7460615"/>
+            <wp:effectExtent l="0" t="0" r="0" b="6985"/>
+            <wp:docPr id="19" name="Picture 19"/>
+            <wp:cNvGraphicFramePr>
+              <a:graphicFrameLocks xmlns:a="http://schemas.openxmlformats.org/drawingml/2006/main" noChangeAspect="1"/>
+            </wp:cNvGraphicFramePr>
+            <a:graphic xmlns:a="http://schemas.openxmlformats.org/drawingml/2006/main">
+              <a:graphicData uri="http://schemas.openxmlformats.org/drawingml/2006/picture">
+                <pic:pic xmlns:pic="http://schemas.openxmlformats.org/drawingml/2006/picture">
+                  <pic:nvPicPr>
+                    <pic:cNvPr id="1" name=""/>
+                    <pic:cNvPicPr/>
+                  </pic:nvPicPr>
+                  <pic:blipFill>
+                    <a:blip r:embed="rId23"/>
+                    <a:stretch>
+                      <a:fillRect/>
+                    </a:stretch>
+                  </pic:blipFill>
+                  <pic:spPr>
+                    <a:xfrm>
+                      <a:off x="0" y="0"/>
+                      <a:ext cx="5943600" cy="7460615"/>
+                    </a:xfrm>
+                    <a:prstGeom prst="rect">
+                      <a:avLst/>
+                    </a:prstGeom>
+                  </pic:spPr>
+                </pic:pic>
+              </a:graphicData>
+            </a:graphic>
+          </wp:inline>
+        </w:drawing>
+      </w:r>
+      <w:r>
+        <w:br w:type="page"/>
+      </w:r>
+    </w:p>
+    <w:p>
+      <w:r>
+        <w:rPr>
+          <w:noProof/>
+        </w:rPr>
+        <w:lastRenderedPageBreak/>
+        <w:drawing>
+          <wp:inline distT="0" distB="0" distL="0" distR="0" wp14:anchorId="45C50C70" wp14:editId="3B1F7EE4">
+            <wp:extent cx="5943600" cy="3063240"/>
+            <wp:effectExtent l="0" t="0" r="0" b="3810"/>
+            <wp:docPr id="20" name="Picture 20"/>
+            <wp:cNvGraphicFramePr>
+              <a:graphicFrameLocks xmlns:a="http://schemas.openxmlformats.org/drawingml/2006/main" noChangeAspect="1"/>
+            </wp:cNvGraphicFramePr>
+            <a:graphic xmlns:a="http://schemas.openxmlformats.org/drawingml/2006/main">
+              <a:graphicData uri="http://schemas.openxmlformats.org/drawingml/2006/picture">
+                <pic:pic xmlns:pic="http://schemas.openxmlformats.org/drawingml/2006/picture">
+                  <pic:nvPicPr>
+                    <pic:cNvPr id="1" name=""/>
+                    <pic:cNvPicPr/>
+                  </pic:nvPicPr>
+                  <pic:blipFill>
+                    <a:blip r:embed="rId24"/>
+                    <a:stretch>
+                      <a:fillRect/>
+                    </a:stretch>
+                  </pic:blipFill>
+                  <pic:spPr>
+                    <a:xfrm>
+                      <a:off x="0" y="0"/>
+                      <a:ext cx="5943600" cy="3063240"/>
+                    </a:xfrm>
+                    <a:prstGeom prst="rect">
+                      <a:avLst/>
+                    </a:prstGeom>
+                  </pic:spPr>
+                </pic:pic>
+              </a:graphicData>
+            </a:graphic>
+          </wp:inline>
+        </w:drawing>
+      </w:r>
+    </w:p>
+    <w:p>
+      <w:r>
+        <w:br w:type="page"/>
+      </w:r>
+    </w:p>
+    <w:p>
+      <w:r>
+        <w:rPr>
+          <w:b/>
+          <w:bCs/>
+          <w:u w:val="single"/>
+        </w:rPr>
+        <w:lastRenderedPageBreak/>
+        <w:t>6 – Final test results</w:t>
+      </w:r>
+    </w:p>
+    <w:p/>
+    <w:p>
+      <w:r>
+        <w:rPr>
+          <w:noProof/>
+        </w:rPr>
+        <w:drawing>
+          <wp:inline distT="0" distB="0" distL="0" distR="0" wp14:anchorId="21D8C983" wp14:editId="19015E4E">
+            <wp:extent cx="5943600" cy="7460615"/>
+            <wp:effectExtent l="0" t="0" r="0" b="6985"/>
+            <wp:docPr id="21" name="Picture 21"/>
+            <wp:cNvGraphicFramePr>
+              <a:graphicFrameLocks xmlns:a="http://schemas.openxmlformats.org/drawingml/2006/main" noChangeAspect="1"/>
+            </wp:cNvGraphicFramePr>
+            <a:graphic xmlns:a="http://schemas.openxmlformats.org/drawingml/2006/main">
+              <a:graphicData uri="http://schemas.openxmlformats.org/drawingml/2006/picture">
+                <pic:pic xmlns:pic="http://schemas.openxmlformats.org/drawingml/2006/picture">
+                  <pic:nvPicPr>
+                    <pic:cNvPr id="1" name=""/>
+                    <pic:cNvPicPr/>
+                  </pic:nvPicPr>
+                  <pic:blipFill>
+                    <a:blip r:embed="rId25"/>
+                    <a:stretch>
+                      <a:fillRect/>
+                    </a:stretch>
+                  </pic:blipFill>
+                  <pic:spPr>
+                    <a:xfrm>
+                      <a:off x="0" y="0"/>
+                      <a:ext cx="5943600" cy="7460615"/>
+                    </a:xfrm>
+                    <a:prstGeom prst="rect">
+                      <a:avLst/>
+                    </a:prstGeom>
+                  </pic:spPr>
+                </pic:pic>
+              </a:graphicData>
+            </a:graphic>
+          </wp:inline>
+        </w:drawing>
+      </w:r>
+    </w:p>
+    <w:p>
+      <w:r>
+        <w:br w:type="page"/>
+      </w:r>
+    </w:p>
+    <w:p>
+      <w:r>
+        <w:rPr>
+          <w:noProof/>
+        </w:rPr>
+        <w:lastRenderedPageBreak/>
+        <w:drawing>
+          <wp:inline distT="0" distB="0" distL="0" distR="0" wp14:anchorId="2BADB318" wp14:editId="0DEB503A">
+            <wp:extent cx="5943600" cy="7454265"/>
+            <wp:effectExtent l="0" t="0" r="0" b="0"/>
+            <wp:docPr id="22" name="Picture 22"/>
+            <wp:cNvGraphicFramePr>
+              <a:graphicFrameLocks xmlns:a="http://schemas.openxmlformats.org/drawingml/2006/main" noChangeAspect="1"/>
+            </wp:cNvGraphicFramePr>
+            <a:graphic xmlns:a="http://schemas.openxmlformats.org/drawingml/2006/main">
+              <a:graphicData uri="http://schemas.openxmlformats.org/drawingml/2006/picture">
+                <pic:pic xmlns:pic="http://schemas.openxmlformats.org/drawingml/2006/picture">
+                  <pic:nvPicPr>
+                    <pic:cNvPr id="1" name=""/>
+                    <pic:cNvPicPr/>
+                  </pic:nvPicPr>
+                  <pic:blipFill>
+                    <a:blip r:embed="rId26"/>
+                    <a:stretch>
+                      <a:fillRect/>
+                    </a:stretch>
+                  </pic:blipFill>
+                  <pic:spPr>
+                    <a:xfrm>
+                      <a:off x="0" y="0"/>
+                      <a:ext cx="5943600" cy="7454265"/>
+                    </a:xfrm>
+                    <a:prstGeom prst="rect">
+                      <a:avLst/>
+                    </a:prstGeom>
+                  </pic:spPr>
+                </pic:pic>
+              </a:graphicData>
+            </a:graphic>
+          </wp:inline>
+        </w:drawing>
+      </w:r>
+      <w:r>
+        <w:br w:type="page"/>
+      </w:r>
+    </w:p>
+    <w:p>
+      <w:r>
+        <w:rPr>
+          <w:noProof/>
+        </w:rPr>
+        <w:lastRenderedPageBreak/>
+        <w:drawing>
+          <wp:inline distT="0" distB="0" distL="0" distR="0" wp14:anchorId="3C34AFB3" wp14:editId="15D54CF3">
+            <wp:extent cx="5943600" cy="4938395"/>
+            <wp:effectExtent l="0" t="0" r="0" b="0"/>
+            <wp:docPr id="23" name="Picture 23"/>
+            <wp:cNvGraphicFramePr>
+              <a:graphicFrameLocks xmlns:a="http://schemas.openxmlformats.org/drawingml/2006/main" noChangeAspect="1"/>
+            </wp:cNvGraphicFramePr>
+            <a:graphic xmlns:a="http://schemas.openxmlformats.org/drawingml/2006/main">
+              <a:graphicData uri="http://schemas.openxmlformats.org/drawingml/2006/picture">
+                <pic:pic xmlns:pic="http://schemas.openxmlformats.org/drawingml/2006/picture">
+                  <pic:nvPicPr>
+                    <pic:cNvPr id="1" name=""/>
+                    <pic:cNvPicPr/>
+                  </pic:nvPicPr>
+                  <pic:blipFill>
+                    <a:blip r:embed="rId27"/>
+                    <a:stretch>
+                      <a:fillRect/>
+                    </a:stretch>
+                  </pic:blipFill>
+                  <pic:spPr>
+                    <a:xfrm>
+                      <a:off x="0" y="0"/>
+                      <a:ext cx="5943600" cy="4938395"/>
+                    </a:xfrm>
+                    <a:prstGeom prst="rect">
+                      <a:avLst/>
+                    </a:prstGeom>
+                  </pic:spPr>
+                </pic:pic>
+              </a:graphicData>
+            </a:graphic>
+          </wp:inline>
+        </w:drawing>
+      </w:r>
+      <w:r>
+        <w:br w:type="page"/>
+      </w:r>
+    </w:p>
+    <w:p>
+      <w:r>
+        <w:rPr>
+          <w:noProof/>
+        </w:rPr>
+        <w:lastRenderedPageBreak/>
+        <w:drawing>
+          <wp:inline distT="0" distB="0" distL="0" distR="0" wp14:anchorId="243D2C51" wp14:editId="3043853B">
+            <wp:extent cx="5943600" cy="7452995"/>
+            <wp:effectExtent l="0" t="0" r="0" b="0"/>
+            <wp:docPr id="24" name="Picture 24"/>
+            <wp:cNvGraphicFramePr>
+              <a:graphicFrameLocks xmlns:a="http://schemas.openxmlformats.org/drawingml/2006/main" noChangeAspect="1"/>
+            </wp:cNvGraphicFramePr>
+            <a:graphic xmlns:a="http://schemas.openxmlformats.org/drawingml/2006/main">
+              <a:graphicData uri="http://schemas.openxmlformats.org/drawingml/2006/picture">
+                <pic:pic xmlns:pic="http://schemas.openxmlformats.org/drawingml/2006/picture">
+                  <pic:nvPicPr>
+                    <pic:cNvPr id="1" name=""/>
+                    <pic:cNvPicPr/>
+                  </pic:nvPicPr>
+                  <pic:blipFill>
+                    <a:blip r:embed="rId28"/>
+                    <a:stretch>
+                      <a:fillRect/>
+                    </a:stretch>
+                  </pic:blipFill>
+                  <pic:spPr>
+                    <a:xfrm>
+                      <a:off x="0" y="0"/>
+                      <a:ext cx="5943600" cy="7452995"/>
+                    </a:xfrm>
+                    <a:prstGeom prst="rect">
+                      <a:avLst/>
+                    </a:prstGeom>
+                  </pic:spPr>
+                </pic:pic>
+              </a:graphicData>
+            </a:graphic>
+          </wp:inline>
+        </w:drawing>
+      </w:r>
+    </w:p>
+    <w:p>
+      <w:r>
+        <w:br w:type="page"/>
+      </w:r>
+    </w:p>
+    <w:p/>
+    <w:p>
+      <w:r>
+        <w:rPr>
+          <w:noProof/>
+        </w:rPr>
+        <w:drawing>
+          <wp:anchor distT="0" distB="0" distL="114300" distR="114300" simplePos="0" relativeHeight="251673600" behindDoc="0" locked="0" layoutInCell="1" allowOverlap="1" wp14:anchorId="5D09F1B8" wp14:editId="59E7821D">
+            <wp:simplePos x="0" y="0"/>
+            <wp:positionH relativeFrom="margin">
+              <wp:align>right</wp:align>
+            </wp:positionH>
+            <wp:positionV relativeFrom="paragraph">
+              <wp:posOffset>18068</wp:posOffset>
+            </wp:positionV>
+            <wp:extent cx="5943600" cy="2915920"/>
+            <wp:effectExtent l="0" t="0" r="0" b="0"/>
+            <wp:wrapNone/>
+            <wp:docPr id="25" name="Picture 25"/>
+            <wp:cNvGraphicFramePr>
+              <a:graphicFrameLocks xmlns:a="http://schemas.openxmlformats.org/drawingml/2006/main" noChangeAspect="1"/>
+            </wp:cNvGraphicFramePr>
+            <a:graphic xmlns:a="http://schemas.openxmlformats.org/drawingml/2006/main">
+              <a:graphicData uri="http://schemas.openxmlformats.org/drawingml/2006/picture">
+                <pic:pic xmlns:pic="http://schemas.openxmlformats.org/drawingml/2006/picture">
+                  <pic:nvPicPr>
+                    <pic:cNvPr id="1" name=""/>
+                    <pic:cNvPicPr/>
+                  </pic:nvPicPr>
+                  <pic:blipFill>
+                    <a:blip r:embed="rId29">
+                      <a:extLst>
+                        <a:ext uri="{28A0092B-C50C-407E-A947-70E740481C1C}">
+                          <a14:useLocalDpi xmlns:a14="http://schemas.microsoft.com/office/drawing/2010/main" val="0"/>
+                        </a:ext>
+                      </a:extLst>
+                    </a:blip>
+                    <a:stretch>
+                      <a:fillRect/>
+                    </a:stretch>
+                  </pic:blipFill>
+                  <pic:spPr>
+                    <a:xfrm>
+                      <a:off x="0" y="0"/>
+                      <a:ext cx="5943600" cy="2915920"/>
+                    </a:xfrm>
+                    <a:prstGeom prst="rect">
+                      <a:avLst/>
+                    </a:prstGeom>
+                  </pic:spPr>
+                </pic:pic>
+              </a:graphicData>
+            </a:graphic>
+          </wp:anchor>
+        </w:drawing>
+      </w:r>
+    </w:p>
+    <w:p/>
+    <w:p/>
+    <w:p/>
+    <w:p/>
+    <w:p/>
+    <w:p/>
+    <w:p/>
+    <w:p/>
+    <w:p/>
+    <w:p/>
+    <w:p/>
+    <w:p/>
+    <w:p/>
+    <w:p/>
+    <w:p/>
+    <w:p/>
+    <w:p/>
+    <w:p/>
+    <w:p>
+      <w:r>
+        <w:rPr>
+          <w:noProof/>
+        </w:rPr>
+        <w:drawing>
+          <wp:anchor distT="0" distB="0" distL="114300" distR="114300" simplePos="0" relativeHeight="251674624" behindDoc="0" locked="0" layoutInCell="1" allowOverlap="1" wp14:anchorId="6A60D4EA" wp14:editId="7F5A949E">
+            <wp:simplePos x="0" y="0"/>
+            <wp:positionH relativeFrom="margin">
+              <wp:align>right</wp:align>
+            </wp:positionH>
+            <wp:positionV relativeFrom="paragraph">
+              <wp:posOffset>10480</wp:posOffset>
+            </wp:positionV>
+            <wp:extent cx="5943600" cy="952500"/>
+            <wp:effectExtent l="0" t="0" r="0" b="0"/>
+            <wp:wrapNone/>
+            <wp:docPr id="26" name="Picture 26"/>
+            <wp:cNvGraphicFramePr>
+              <a:graphicFrameLocks xmlns:a="http://schemas.openxmlformats.org/drawingml/2006/main" noChangeAspect="1"/>
+            </wp:cNvGraphicFramePr>
+            <a:graphic xmlns:a="http://schemas.openxmlformats.org/drawingml/2006/main">
+              <a:graphicData uri="http://schemas.openxmlformats.org/drawingml/2006/picture">
+                <pic:pic xmlns:pic="http://schemas.openxmlformats.org/drawingml/2006/picture">
+                  <pic:nvPicPr>
+                    <pic:cNvPr id="1" name=""/>
+                    <pic:cNvPicPr/>
+                  </pic:nvPicPr>
+                  <pic:blipFill>
+                    <a:blip r:embed="rId30">
+                      <a:extLst>
+                        <a:ext uri="{28A0092B-C50C-407E-A947-70E740481C1C}">
+                          <a14:useLocalDpi xmlns:a14="http://schemas.microsoft.com/office/drawing/2010/main" val="0"/>
+                        </a:ext>
+                      </a:extLst>
+                    </a:blip>
+                    <a:stretch>
+                      <a:fillRect/>
+                    </a:stretch>
+                  </pic:blipFill>
+                  <pic:spPr>
+                    <a:xfrm>
+                      <a:off x="0" y="0"/>
+                      <a:ext cx="5943600" cy="952500"/>
+                    </a:xfrm>
+                    <a:prstGeom prst="rect">
+                      <a:avLst/>
+                    </a:prstGeom>
+                  </pic:spPr>
+                </pic:pic>
+              </a:graphicData>
+            </a:graphic>
+          </wp:anchor>
+        </w:drawing>
+      </w:r>
+    </w:p>
+    <w:p/>
+    <w:p/>
+    <w:p/>
+    <w:p/>
+    <w:p/>
+    <w:p/>
+    <w:p/>
+    <w:p>
+      <w:r>
+        <w:rPr>
+          <w:noProof/>
+        </w:rPr>
+        <w:drawing>
+          <wp:anchor distT="0" distB="0" distL="114300" distR="114300" simplePos="0" relativeHeight="251675648" behindDoc="0" locked="0" layoutInCell="1" allowOverlap="1" wp14:anchorId="282D70C4" wp14:editId="7A18ABCC">
+            <wp:simplePos x="0" y="0"/>
+            <wp:positionH relativeFrom="margin">
+              <wp:align>right</wp:align>
+            </wp:positionH>
+            <wp:positionV relativeFrom="paragraph">
+              <wp:posOffset>10023</wp:posOffset>
+            </wp:positionV>
+            <wp:extent cx="5943600" cy="1738630"/>
+            <wp:effectExtent l="0" t="0" r="0" b="0"/>
+            <wp:wrapNone/>
+            <wp:docPr id="27" name="Picture 27"/>
+            <wp:cNvGraphicFramePr>
+              <a:graphicFrameLocks xmlns:a="http://schemas.openxmlformats.org/drawingml/2006/main" noChangeAspect="1"/>
+            </wp:cNvGraphicFramePr>
+            <a:graphic xmlns:a="http://schemas.openxmlformats.org/drawingml/2006/main">
+              <a:graphicData uri="http://schemas.openxmlformats.org/drawingml/2006/picture">
+                <pic:pic xmlns:pic="http://schemas.openxmlformats.org/drawingml/2006/picture">
+                  <pic:nvPicPr>
+                    <pic:cNvPr id="1" name=""/>
+                    <pic:cNvPicPr/>
+                  </pic:nvPicPr>
+                  <pic:blipFill>
+                    <a:blip r:embed="rId31">
+                      <a:extLst>
+                        <a:ext uri="{28A0092B-C50C-407E-A947-70E740481C1C}">
+                          <a14:useLocalDpi xmlns:a14="http://schemas.microsoft.com/office/drawing/2010/main" val="0"/>
+                        </a:ext>
+                      </a:extLst>
+                    </a:blip>
+                    <a:stretch>
+                      <a:fillRect/>
+                    </a:stretch>
+                  </pic:blipFill>
+                  <pic:spPr>
+                    <a:xfrm>
+                      <a:off x="0" y="0"/>
+                      <a:ext cx="5943600" cy="1738630"/>
+                    </a:xfrm>
+                    <a:prstGeom prst="rect">
+                      <a:avLst/>
+                    </a:prstGeom>
+                  </pic:spPr>
+                </pic:pic>
+              </a:graphicData>
+            </a:graphic>
+          </wp:anchor>
+        </w:drawing>
+      </w:r>
+    </w:p>
+    <w:p/>
+    <w:p/>
+    <w:p/>
+    <w:p/>
+    <w:p/>
+    <w:p/>
+    <w:p/>
+    <w:p/>
+    <w:p/>
+    <w:p/>
+    <w:p/>
+    <w:p>
+      <w:r>
+        <w:rPr>
+          <w:noProof/>
+        </w:rPr>
+        <w:drawing>
+          <wp:inline distT="0" distB="0" distL="0" distR="0" wp14:anchorId="200FD69F" wp14:editId="101EF67F">
+            <wp:extent cx="5943600" cy="558800"/>
+            <wp:effectExtent l="0" t="0" r="0" b="0"/>
+            <wp:docPr id="28" name="Picture 28"/>
+            <wp:cNvGraphicFramePr>
+              <a:graphicFrameLocks xmlns:a="http://schemas.openxmlformats.org/drawingml/2006/main" noChangeAspect="1"/>
+            </wp:cNvGraphicFramePr>
+            <a:graphic xmlns:a="http://schemas.openxmlformats.org/drawingml/2006/main">
+              <a:graphicData uri="http://schemas.openxmlformats.org/drawingml/2006/picture">
+                <pic:pic xmlns:pic="http://schemas.openxmlformats.org/drawingml/2006/picture">
+                  <pic:nvPicPr>
+                    <pic:cNvPr id="1" name=""/>
+                    <pic:cNvPicPr/>
+                  </pic:nvPicPr>
+                  <pic:blipFill>
+                    <a:blip r:embed="rId32"/>
+                    <a:stretch>
+                      <a:fillRect/>
+                    </a:stretch>
+                  </pic:blipFill>
+                  <pic:spPr>
+                    <a:xfrm>
+                      <a:off x="0" y="0"/>
+                      <a:ext cx="5943600" cy="558800"/>
+                    </a:xfrm>
+                    <a:prstGeom prst="rect">
+                      <a:avLst/>
+                    </a:prstGeom>
+                  </pic:spPr>
+                </pic:pic>
+              </a:graphicData>
+            </a:graphic>
+          </wp:inline>
+        </w:drawing>
+      </w:r>
+      <w:r>
+        <w:br w:type="page"/>
+      </w:r>
+    </w:p>
+    <w:p>
+      <w:r>
+        <w:rPr>
+          <w:noProof/>
+        </w:rPr>
+        <w:lastRenderedPageBreak/>
+        <w:drawing>
+          <wp:anchor distT="0" distB="0" distL="114300" distR="114300" simplePos="0" relativeHeight="251676672" behindDoc="0" locked="0" layoutInCell="1" allowOverlap="1" wp14:anchorId="133C7F20" wp14:editId="48F56AC7">
+            <wp:simplePos x="0" y="0"/>
+            <wp:positionH relativeFrom="margin">
+              <wp:align>right</wp:align>
+            </wp:positionH>
+            <wp:positionV relativeFrom="paragraph">
+              <wp:posOffset>8255</wp:posOffset>
+            </wp:positionV>
+            <wp:extent cx="5943600" cy="2163445"/>
+            <wp:effectExtent l="0" t="0" r="0" b="8255"/>
+            <wp:wrapNone/>
+            <wp:docPr id="29" name="Picture 29"/>
+            <wp:cNvGraphicFramePr>
+              <a:graphicFrameLocks xmlns:a="http://schemas.openxmlformats.org/drawingml/2006/main" noChangeAspect="1"/>
+            </wp:cNvGraphicFramePr>
+            <a:graphic xmlns:a="http://schemas.openxmlformats.org/drawingml/2006/main">
+              <a:graphicData uri="http://schemas.openxmlformats.org/drawingml/2006/picture">
+                <pic:pic xmlns:pic="http://schemas.openxmlformats.org/drawingml/2006/picture">
+                  <pic:nvPicPr>
+                    <pic:cNvPr id="1" name=""/>
+                    <pic:cNvPicPr/>
+                  </pic:nvPicPr>
+                  <pic:blipFill>
+                    <a:blip r:embed="rId33">
+                      <a:extLst>
+                        <a:ext uri="{28A0092B-C50C-407E-A947-70E740481C1C}">
+                          <a14:useLocalDpi xmlns:a14="http://schemas.microsoft.com/office/drawing/2010/main" val="0"/>
+                        </a:ext>
+                      </a:extLst>
+                    </a:blip>
+                    <a:stretch>
+                      <a:fillRect/>
+                    </a:stretch>
+                  </pic:blipFill>
+                  <pic:spPr>
+                    <a:xfrm>
+                      <a:off x="0" y="0"/>
+                      <a:ext cx="5943600" cy="2163445"/>
+                    </a:xfrm>
+                    <a:prstGeom prst="rect">
+                      <a:avLst/>
+                    </a:prstGeom>
+                  </pic:spPr>
+                </pic:pic>
+              </a:graphicData>
+            </a:graphic>
+          </wp:anchor>
+        </w:drawing>
+      </w:r>
+    </w:p>
+    <w:p/>
+    <w:p/>
+    <w:p/>
+    <w:p/>
+    <w:p/>
+    <w:p/>
+    <w:p/>
+    <w:p/>
+    <w:p/>
+    <w:p/>
+    <w:p/>
+    <w:p/>
+    <w:p/>
+    <w:p>
+      <w:r>
+        <w:rPr>
+          <w:noProof/>
+        </w:rPr>
+        <w:drawing>
+          <wp:anchor distT="0" distB="0" distL="114300" distR="114300" simplePos="0" relativeHeight="251677696" behindDoc="0" locked="0" layoutInCell="1" allowOverlap="1" wp14:anchorId="2FF2D5CF" wp14:editId="69BBB8C2">
+            <wp:simplePos x="0" y="0"/>
+            <wp:positionH relativeFrom="margin">
+              <wp:align>right</wp:align>
+            </wp:positionH>
+            <wp:positionV relativeFrom="paragraph">
+              <wp:posOffset>21348</wp:posOffset>
+            </wp:positionV>
+            <wp:extent cx="5943600" cy="464185"/>
+            <wp:effectExtent l="0" t="0" r="0" b="0"/>
+            <wp:wrapNone/>
+            <wp:docPr id="30" name="Picture 30"/>
+            <wp:cNvGraphicFramePr>
+              <a:graphicFrameLocks xmlns:a="http://schemas.openxmlformats.org/drawingml/2006/main" noChangeAspect="1"/>
+            </wp:cNvGraphicFramePr>
+            <a:graphic xmlns:a="http://schemas.openxmlformats.org/drawingml/2006/main">
+              <a:graphicData uri="http://schemas.openxmlformats.org/drawingml/2006/picture">
+                <pic:pic xmlns:pic="http://schemas.openxmlformats.org/drawingml/2006/picture">
+                  <pic:nvPicPr>
+                    <pic:cNvPr id="1" name=""/>
+                    <pic:cNvPicPr/>
+                  </pic:nvPicPr>
+                  <pic:blipFill>
+                    <a:blip r:embed="rId34">
+                      <a:extLst>
+                        <a:ext uri="{28A0092B-C50C-407E-A947-70E740481C1C}">
+                          <a14:useLocalDpi xmlns:a14="http://schemas.microsoft.com/office/drawing/2010/main" val="0"/>
+                        </a:ext>
+                      </a:extLst>
+                    </a:blip>
+                    <a:stretch>
+                      <a:fillRect/>
+                    </a:stretch>
+                  </pic:blipFill>
+                  <pic:spPr>
+                    <a:xfrm>
+                      <a:off x="0" y="0"/>
+                      <a:ext cx="5943600" cy="464185"/>
+                    </a:xfrm>
+                    <a:prstGeom prst="rect">
+                      <a:avLst/>
+                    </a:prstGeom>
+                  </pic:spPr>
+                </pic:pic>
+              </a:graphicData>
+            </a:graphic>
+          </wp:anchor>
+        </w:drawing>
+      </w:r>
+    </w:p>
+    <w:p/>
+    <w:p/>
+    <w:p/>
+    <w:p>
+      <w:r>
+        <w:rPr>
+          <w:noProof/>
+        </w:rPr>
+        <w:drawing>
+          <wp:anchor distT="0" distB="0" distL="114300" distR="114300" simplePos="0" relativeHeight="251678720" behindDoc="0" locked="0" layoutInCell="1" allowOverlap="1" wp14:anchorId="5CF44036" wp14:editId="6676EE33">
+            <wp:simplePos x="0" y="0"/>
+            <wp:positionH relativeFrom="margin">
+              <wp:align>right</wp:align>
+            </wp:positionH>
+            <wp:positionV relativeFrom="paragraph">
+              <wp:posOffset>119236</wp:posOffset>
+            </wp:positionV>
+            <wp:extent cx="5943600" cy="1169035"/>
+            <wp:effectExtent l="0" t="0" r="0" b="0"/>
+            <wp:wrapNone/>
+            <wp:docPr id="31" name="Picture 31"/>
+            <wp:cNvGraphicFramePr>
+              <a:graphicFrameLocks xmlns:a="http://schemas.openxmlformats.org/drawingml/2006/main" noChangeAspect="1"/>
+            </wp:cNvGraphicFramePr>
+            <a:graphic xmlns:a="http://schemas.openxmlformats.org/drawingml/2006/main">
+              <a:graphicData uri="http://schemas.openxmlformats.org/drawingml/2006/picture">
+                <pic:pic xmlns:pic="http://schemas.openxmlformats.org/drawingml/2006/picture">
+                  <pic:nvPicPr>
+                    <pic:cNvPr id="1" name=""/>
+                    <pic:cNvPicPr/>
+                  </pic:nvPicPr>
+                  <pic:blipFill>
+                    <a:blip r:embed="rId35">
+                      <a:extLst>
+                        <a:ext uri="{28A0092B-C50C-407E-A947-70E740481C1C}">
+                          <a14:useLocalDpi xmlns:a14="http://schemas.microsoft.com/office/drawing/2010/main" val="0"/>
+                        </a:ext>
+                      </a:extLst>
+                    </a:blip>
+                    <a:stretch>
+                      <a:fillRect/>
+                    </a:stretch>
+                  </pic:blipFill>
+                  <pic:spPr>
+                    <a:xfrm>
+                      <a:off x="0" y="0"/>
+                      <a:ext cx="5943600" cy="1169035"/>
+                    </a:xfrm>
+                    <a:prstGeom prst="rect">
+                      <a:avLst/>
+                    </a:prstGeom>
+                  </pic:spPr>
+                </pic:pic>
+              </a:graphicData>
+            </a:graphic>
+          </wp:anchor>
+        </w:drawing>
+      </w:r>
+    </w:p>
+    <w:p/>
+    <w:p/>
+    <w:p/>
+    <w:p/>
+    <w:p/>
+    <w:p/>
+    <w:p/>
+    <w:p/>
+    <w:p>
+      <w:r>
+        <w:rPr>
+          <w:noProof/>
+        </w:rPr>
+        <w:drawing>
+          <wp:anchor distT="0" distB="0" distL="114300" distR="114300" simplePos="0" relativeHeight="251679744" behindDoc="0" locked="0" layoutInCell="1" allowOverlap="1" wp14:anchorId="02AD87C9" wp14:editId="2C9917DA">
+            <wp:simplePos x="0" y="0"/>
+            <wp:positionH relativeFrom="margin">
+              <wp:align>right</wp:align>
+            </wp:positionH>
+            <wp:positionV relativeFrom="paragraph">
+              <wp:posOffset>12851</wp:posOffset>
+            </wp:positionV>
+            <wp:extent cx="5943600" cy="440690"/>
+            <wp:effectExtent l="0" t="0" r="0" b="0"/>
+            <wp:wrapNone/>
+            <wp:docPr id="32" name="Picture 32"/>
+            <wp:cNvGraphicFramePr>
+              <a:graphicFrameLocks xmlns:a="http://schemas.openxmlformats.org/drawingml/2006/main" noChangeAspect="1"/>
+            </wp:cNvGraphicFramePr>
+            <a:graphic xmlns:a="http://schemas.openxmlformats.org/drawingml/2006/main">
+              <a:graphicData uri="http://schemas.openxmlformats.org/drawingml/2006/picture">
+                <pic:pic xmlns:pic="http://schemas.openxmlformats.org/drawingml/2006/picture">
+                  <pic:nvPicPr>
+                    <pic:cNvPr id="1" name=""/>
+                    <pic:cNvPicPr/>
+                  </pic:nvPicPr>
+                  <pic:blipFill>
+                    <a:blip r:embed="rId36">
+                      <a:extLst>
+                        <a:ext uri="{28A0092B-C50C-407E-A947-70E740481C1C}">
+                          <a14:useLocalDpi xmlns:a14="http://schemas.microsoft.com/office/drawing/2010/main" val="0"/>
+                        </a:ext>
+                      </a:extLst>
+                    </a:blip>
+                    <a:stretch>
+                      <a:fillRect/>
+                    </a:stretch>
+                  </pic:blipFill>
+                  <pic:spPr>
+                    <a:xfrm>
+                      <a:off x="0" y="0"/>
+                      <a:ext cx="5943600" cy="440690"/>
+                    </a:xfrm>
+                    <a:prstGeom prst="rect">
+                      <a:avLst/>
+                    </a:prstGeom>
+                  </pic:spPr>
+                </pic:pic>
+              </a:graphicData>
+            </a:graphic>
+          </wp:anchor>
+        </w:drawing>
+      </w:r>
+    </w:p>
+    <w:p/>
+    <w:p/>
+    <w:p/>
+    <w:p>
+      <w:r>
+        <w:rPr>
+          <w:noProof/>
+        </w:rPr>
+        <w:drawing>
+          <wp:anchor distT="0" distB="0" distL="114300" distR="114300" simplePos="0" relativeHeight="251680768" behindDoc="0" locked="0" layoutInCell="1" allowOverlap="1" wp14:anchorId="4E35FBA2" wp14:editId="2AA11645">
+            <wp:simplePos x="0" y="0"/>
+            <wp:positionH relativeFrom="margin">
+              <wp:align>right</wp:align>
+            </wp:positionH>
+            <wp:positionV relativeFrom="paragraph">
+              <wp:posOffset>100088</wp:posOffset>
+            </wp:positionV>
+            <wp:extent cx="5943600" cy="1264285"/>
+            <wp:effectExtent l="0" t="0" r="0" b="0"/>
+            <wp:wrapNone/>
+            <wp:docPr id="33" name="Picture 33"/>
+            <wp:cNvGraphicFramePr>
+              <a:graphicFrameLocks xmlns:a="http://schemas.openxmlformats.org/drawingml/2006/main" noChangeAspect="1"/>
+            </wp:cNvGraphicFramePr>
+            <a:graphic xmlns:a="http://schemas.openxmlformats.org/drawingml/2006/main">
+              <a:graphicData uri="http://schemas.openxmlformats.org/drawingml/2006/picture">
+                <pic:pic xmlns:pic="http://schemas.openxmlformats.org/drawingml/2006/picture">
+                  <pic:nvPicPr>
+                    <pic:cNvPr id="1" name=""/>
+                    <pic:cNvPicPr/>
+                  </pic:nvPicPr>
+                  <pic:blipFill>
+                    <a:blip r:embed="rId37">
+                      <a:extLst>
+                        <a:ext uri="{28A0092B-C50C-407E-A947-70E740481C1C}">
+                          <a14:useLocalDpi xmlns:a14="http://schemas.microsoft.com/office/drawing/2010/main" val="0"/>
+                        </a:ext>
+                      </a:extLst>
+                    </a:blip>
+                    <a:stretch>
+                      <a:fillRect/>
+                    </a:stretch>
+                  </pic:blipFill>
+                  <pic:spPr>
+                    <a:xfrm>
+                      <a:off x="0" y="0"/>
+                      <a:ext cx="5943600" cy="1264285"/>
+                    </a:xfrm>
+                    <a:prstGeom prst="rect">
+                      <a:avLst/>
+                    </a:prstGeom>
+                  </pic:spPr>
+                </pic:pic>
+              </a:graphicData>
+            </a:graphic>
+          </wp:anchor>
+        </w:drawing>
+      </w:r>
+    </w:p>
+    <w:p/>
+    <w:p/>
+    <w:p/>
+    <w:p/>
+    <w:p/>
+    <w:p/>
+    <w:p/>
+    <w:p/>
+    <w:p>
+      <w:r>
+        <w:rPr>
+          <w:noProof/>
+        </w:rPr>
+        <w:drawing>
+          <wp:anchor distT="0" distB="0" distL="114300" distR="114300" simplePos="0" relativeHeight="251681792" behindDoc="0" locked="0" layoutInCell="1" allowOverlap="1" wp14:anchorId="2DBDE502" wp14:editId="7351A6FB">
+            <wp:simplePos x="0" y="0"/>
+            <wp:positionH relativeFrom="margin">
+              <wp:align>right</wp:align>
+            </wp:positionH>
+            <wp:positionV relativeFrom="paragraph">
+              <wp:posOffset>108002</wp:posOffset>
+            </wp:positionV>
+            <wp:extent cx="5943600" cy="423545"/>
+            <wp:effectExtent l="0" t="0" r="0" b="0"/>
+            <wp:wrapNone/>
+            <wp:docPr id="34" name="Picture 34"/>
+            <wp:cNvGraphicFramePr>
+              <a:graphicFrameLocks xmlns:a="http://schemas.openxmlformats.org/drawingml/2006/main" noChangeAspect="1"/>
+            </wp:cNvGraphicFramePr>
+            <a:graphic xmlns:a="http://schemas.openxmlformats.org/drawingml/2006/main">
+              <a:graphicData uri="http://schemas.openxmlformats.org/drawingml/2006/picture">
+                <pic:pic xmlns:pic="http://schemas.openxmlformats.org/drawingml/2006/picture">
+                  <pic:nvPicPr>
+                    <pic:cNvPr id="1" name=""/>
+                    <pic:cNvPicPr/>
+                  </pic:nvPicPr>
+                  <pic:blipFill>
+                    <a:blip r:embed="rId38">
+                      <a:extLst>
+                        <a:ext uri="{28A0092B-C50C-407E-A947-70E740481C1C}">
+                          <a14:useLocalDpi xmlns:a14="http://schemas.microsoft.com/office/drawing/2010/main" val="0"/>
+                        </a:ext>
+                      </a:extLst>
+                    </a:blip>
+                    <a:stretch>
+                      <a:fillRect/>
+                    </a:stretch>
+                  </pic:blipFill>
+                  <pic:spPr>
+                    <a:xfrm>
+                      <a:off x="0" y="0"/>
+                      <a:ext cx="5943600" cy="423545"/>
+                    </a:xfrm>
+                    <a:prstGeom prst="rect">
+                      <a:avLst/>
+                    </a:prstGeom>
+                  </pic:spPr>
+                </pic:pic>
+              </a:graphicData>
+            </a:graphic>
+          </wp:anchor>
+        </w:drawing>
+      </w:r>
+    </w:p>
     <w:p/>
     <w:sectPr>
       <w:pgSz w:w="12240" w:h="15840"/>
@@ -1013,6 +2322,230 @@
 <file path=word/numbering.xml><?xml version="1.0" encoding="utf-8"?>
 <w:numbering xmlns:wpc="http://schemas.microsoft.com/office/word/2010/wordprocessingCanvas" xmlns:cx="http://schemas.microsoft.com/office/drawing/2014/chartex" xmlns:cx1="http://schemas.microsoft.com/office/drawing/2015/9/8/chartex" xmlns:cx2="http://schemas.microsoft.com/office/drawing/2015/10/21/chartex" xmlns:cx3="http://schemas.microsoft.com/office/drawing/2016/5/9/chartex" xmlns:cx4="http://schemas.microsoft.com/office/drawing/2016/5/10/chartex" xmlns:cx5="http://schemas.microsoft.com/office/drawing/2016/5/11/chartex" xmlns:cx6="http://schemas.microsoft.com/office/drawing/2016/5/12/chartex" xmlns:cx7="http://schemas.microsoft.com/office/drawing/2016/5/13/chartex" xmlns:cx8="http://schemas.microsoft.com/office/drawing/2016/5/14/chartex" xmlns:mc="http://schemas.openxmlformats.org/markup-compatibility/2006" xmlns:aink="http://schemas.microsoft.com/office/drawing/2016/ink" xmlns:am3d="http://schemas.microsoft.com/office/drawing/2017/model3d" xmlns:o="urn:schemas-microsoft-com:office:office" xmlns:r="http://schemas.openxmlformats.org/officeDocument/2006/relationships" xmlns:m="http://schemas.openxmlformats.org/officeDocument/2006/math" xmlns:v="urn:schemas-microsoft-com:vml" xmlns:wp14="http://schemas.microsoft.com/office/word/2010/wordprocessingDrawing" xmlns:wp="http://schemas.openxmlformats.org/drawingml/2006/wordprocessingDrawing" xmlns:w10="urn:schemas-microsoft-com:office:word" xmlns:w="http://schemas.openxmlformats.org/wordprocessingml/2006/main" xmlns:w14="http://schemas.microsoft.com/office/word/2010/wordml" xmlns:w15="http://schemas.microsoft.com/office/word/2012/wordml" xmlns:w16cex="http://schemas.microsoft.com/office/word/2018/wordml/cex" xmlns:w16cid="http://schemas.microsoft.com/office/word/2016/wordml/cid" xmlns:w16="http://schemas.microsoft.com/office/word/2018/wordml" xmlns:w16se="http://schemas.microsoft.com/office/word/2015/wordml/symex" xmlns:wpg="http://schemas.microsoft.com/office/word/2010/wordprocessingGroup" xmlns:wpi="http://schemas.microsoft.com/office/word/2010/wordprocessingInk" xmlns:wne="http://schemas.microsoft.com/office/word/2006/wordml" xmlns:wps="http://schemas.microsoft.com/office/word/2010/wordprocessingShape" mc:Ignorable="w14 w15 w16se w16cid w16 w16cex wp14">
   <w:abstractNum w:abstractNumId="0" w15:restartNumberingAfterBreak="0">
+    <w:nsid w:val="291F5330"/>
+    <w:multiLevelType w:val="hybridMultilevel"/>
+    <w:tmpl w:val="B31A6AA0"/>
+    <w:lvl w:ilvl="0" w:tplc="F7285DE0">
+      <w:numFmt w:val="bullet"/>
+      <w:lvlText w:val="-"/>
+      <w:lvlJc w:val="left"/>
+      <w:pPr>
+        <w:ind w:left="720" w:hanging="360"/>
+      </w:pPr>
+      <w:rPr>
+        <w:rFonts w:ascii="Times New Roman" w:eastAsiaTheme="minorHAnsi" w:hAnsi="Times New Roman" w:cs="Times New Roman" w:hint="default"/>
+      </w:rPr>
+    </w:lvl>
+    <w:lvl w:ilvl="1" w:tplc="04090003" w:tentative="1">
+      <w:start w:val="1"/>
+      <w:numFmt w:val="bullet"/>
+      <w:lvlText w:val="o"/>
+      <w:lvlJc w:val="left"/>
+      <w:pPr>
+        <w:ind w:left="1440" w:hanging="360"/>
+      </w:pPr>
+      <w:rPr>
+        <w:rFonts w:ascii="Courier New" w:hAnsi="Courier New" w:cs="Courier New" w:hint="default"/>
+      </w:rPr>
+    </w:lvl>
+    <w:lvl w:ilvl="2" w:tplc="04090005" w:tentative="1">
+      <w:start w:val="1"/>
+      <w:numFmt w:val="bullet"/>
+      <w:lvlText w:val=""/>
+      <w:lvlJc w:val="left"/>
+      <w:pPr>
+        <w:ind w:left="2160" w:hanging="360"/>
+      </w:pPr>
+      <w:rPr>
+        <w:rFonts w:ascii="Wingdings" w:hAnsi="Wingdings" w:hint="default"/>
+      </w:rPr>
+    </w:lvl>
+    <w:lvl w:ilvl="3" w:tplc="04090001" w:tentative="1">
+      <w:start w:val="1"/>
+      <w:numFmt w:val="bullet"/>
+      <w:lvlText w:val=""/>
+      <w:lvlJc w:val="left"/>
+      <w:pPr>
+        <w:ind w:left="2880" w:hanging="360"/>
+      </w:pPr>
+      <w:rPr>
+        <w:rFonts w:ascii="Symbol" w:hAnsi="Symbol" w:hint="default"/>
+      </w:rPr>
+    </w:lvl>
+    <w:lvl w:ilvl="4" w:tplc="04090003" w:tentative="1">
+      <w:start w:val="1"/>
+      <w:numFmt w:val="bullet"/>
+      <w:lvlText w:val="o"/>
+      <w:lvlJc w:val="left"/>
+      <w:pPr>
+        <w:ind w:left="3600" w:hanging="360"/>
+      </w:pPr>
+      <w:rPr>
+        <w:rFonts w:ascii="Courier New" w:hAnsi="Courier New" w:cs="Courier New" w:hint="default"/>
+      </w:rPr>
+    </w:lvl>
+    <w:lvl w:ilvl="5" w:tplc="04090005" w:tentative="1">
+      <w:start w:val="1"/>
+      <w:numFmt w:val="bullet"/>
+      <w:lvlText w:val=""/>
+      <w:lvlJc w:val="left"/>
+      <w:pPr>
+        <w:ind w:left="4320" w:hanging="360"/>
+      </w:pPr>
+      <w:rPr>
+        <w:rFonts w:ascii="Wingdings" w:hAnsi="Wingdings" w:hint="default"/>
+      </w:rPr>
+    </w:lvl>
+    <w:lvl w:ilvl="6" w:tplc="04090001" w:tentative="1">
+      <w:start w:val="1"/>
+      <w:numFmt w:val="bullet"/>
+      <w:lvlText w:val=""/>
+      <w:lvlJc w:val="left"/>
+      <w:pPr>
+        <w:ind w:left="5040" w:hanging="360"/>
+      </w:pPr>
+      <w:rPr>
+        <w:rFonts w:ascii="Symbol" w:hAnsi="Symbol" w:hint="default"/>
+      </w:rPr>
+    </w:lvl>
+    <w:lvl w:ilvl="7" w:tplc="04090003" w:tentative="1">
+      <w:start w:val="1"/>
+      <w:numFmt w:val="bullet"/>
+      <w:lvlText w:val="o"/>
+      <w:lvlJc w:val="left"/>
+      <w:pPr>
+        <w:ind w:left="5760" w:hanging="360"/>
+      </w:pPr>
+      <w:rPr>
+        <w:rFonts w:ascii="Courier New" w:hAnsi="Courier New" w:cs="Courier New" w:hint="default"/>
+      </w:rPr>
+    </w:lvl>
+    <w:lvl w:ilvl="8" w:tplc="04090005" w:tentative="1">
+      <w:start w:val="1"/>
+      <w:numFmt w:val="bullet"/>
+      <w:lvlText w:val=""/>
+      <w:lvlJc w:val="left"/>
+      <w:pPr>
+        <w:ind w:left="6480" w:hanging="360"/>
+      </w:pPr>
+      <w:rPr>
+        <w:rFonts w:ascii="Wingdings" w:hAnsi="Wingdings" w:hint="default"/>
+      </w:rPr>
+    </w:lvl>
+  </w:abstractNum>
+  <w:abstractNum w:abstractNumId="1" w15:restartNumberingAfterBreak="0">
+    <w:nsid w:val="70D564E3"/>
+    <w:multiLevelType w:val="hybridMultilevel"/>
+    <w:tmpl w:val="1B40CE30"/>
+    <w:lvl w:ilvl="0" w:tplc="70CEFE44">
+      <w:numFmt w:val="bullet"/>
+      <w:lvlText w:val="-"/>
+      <w:lvlJc w:val="left"/>
+      <w:pPr>
+        <w:ind w:left="720" w:hanging="360"/>
+      </w:pPr>
+      <w:rPr>
+        <w:rFonts w:ascii="Times New Roman" w:eastAsiaTheme="minorHAnsi" w:hAnsi="Times New Roman" w:cs="Times New Roman" w:hint="default"/>
+      </w:rPr>
+    </w:lvl>
+    <w:lvl w:ilvl="1" w:tplc="04090003" w:tentative="1">
+      <w:start w:val="1"/>
+      <w:numFmt w:val="bullet"/>
+      <w:lvlText w:val="o"/>
+      <w:lvlJc w:val="left"/>
+      <w:pPr>
+        <w:ind w:left="1440" w:hanging="360"/>
+      </w:pPr>
+      <w:rPr>
+        <w:rFonts w:ascii="Courier New" w:hAnsi="Courier New" w:cs="Courier New" w:hint="default"/>
+      </w:rPr>
+    </w:lvl>
+    <w:lvl w:ilvl="2" w:tplc="04090005" w:tentative="1">
+      <w:start w:val="1"/>
+      <w:numFmt w:val="bullet"/>
+      <w:lvlText w:val=""/>
+      <w:lvlJc w:val="left"/>
+      <w:pPr>
+        <w:ind w:left="2160" w:hanging="360"/>
+      </w:pPr>
+      <w:rPr>
+        <w:rFonts w:ascii="Wingdings" w:hAnsi="Wingdings" w:hint="default"/>
+      </w:rPr>
+    </w:lvl>
+    <w:lvl w:ilvl="3" w:tplc="04090001" w:tentative="1">
+      <w:start w:val="1"/>
+      <w:numFmt w:val="bullet"/>
+      <w:lvlText w:val=""/>
+      <w:lvlJc w:val="left"/>
+      <w:pPr>
+        <w:ind w:left="2880" w:hanging="360"/>
+      </w:pPr>
+      <w:rPr>
+        <w:rFonts w:ascii="Symbol" w:hAnsi="Symbol" w:hint="default"/>
+      </w:rPr>
+    </w:lvl>
+    <w:lvl w:ilvl="4" w:tplc="04090003" w:tentative="1">
+      <w:start w:val="1"/>
+      <w:numFmt w:val="bullet"/>
+      <w:lvlText w:val="o"/>
+      <w:lvlJc w:val="left"/>
+      <w:pPr>
+        <w:ind w:left="3600" w:hanging="360"/>
+      </w:pPr>
+      <w:rPr>
+        <w:rFonts w:ascii="Courier New" w:hAnsi="Courier New" w:cs="Courier New" w:hint="default"/>
+      </w:rPr>
+    </w:lvl>
+    <w:lvl w:ilvl="5" w:tplc="04090005" w:tentative="1">
+      <w:start w:val="1"/>
+      <w:numFmt w:val="bullet"/>
+      <w:lvlText w:val=""/>
+      <w:lvlJc w:val="left"/>
+      <w:pPr>
+        <w:ind w:left="4320" w:hanging="360"/>
+      </w:pPr>
+      <w:rPr>
+        <w:rFonts w:ascii="Wingdings" w:hAnsi="Wingdings" w:hint="default"/>
+      </w:rPr>
+    </w:lvl>
+    <w:lvl w:ilvl="6" w:tplc="04090001" w:tentative="1">
+      <w:start w:val="1"/>
+      <w:numFmt w:val="bullet"/>
+      <w:lvlText w:val=""/>
+      <w:lvlJc w:val="left"/>
+      <w:pPr>
+        <w:ind w:left="5040" w:hanging="360"/>
+      </w:pPr>
+      <w:rPr>
+        <w:rFonts w:ascii="Symbol" w:hAnsi="Symbol" w:hint="default"/>
+      </w:rPr>
+    </w:lvl>
+    <w:lvl w:ilvl="7" w:tplc="04090003" w:tentative="1">
+      <w:start w:val="1"/>
+      <w:numFmt w:val="bullet"/>
+      <w:lvlText w:val="o"/>
+      <w:lvlJc w:val="left"/>
+      <w:pPr>
+        <w:ind w:left="5760" w:hanging="360"/>
+      </w:pPr>
+      <w:rPr>
+        <w:rFonts w:ascii="Courier New" w:hAnsi="Courier New" w:cs="Courier New" w:hint="default"/>
+      </w:rPr>
+    </w:lvl>
+    <w:lvl w:ilvl="8" w:tplc="04090005" w:tentative="1">
+      <w:start w:val="1"/>
+      <w:numFmt w:val="bullet"/>
+      <w:lvlText w:val=""/>
+      <w:lvlJc w:val="left"/>
+      <w:pPr>
+        <w:ind w:left="6480" w:hanging="360"/>
+      </w:pPr>
+      <w:rPr>
+        <w:rFonts w:ascii="Wingdings" w:hAnsi="Wingdings" w:hint="default"/>
+      </w:rPr>
+    </w:lvl>
+  </w:abstractNum>
+  <w:abstractNum w:abstractNumId="2" w15:restartNumberingAfterBreak="0">
     <w:nsid w:val="75DB2E95"/>
     <w:multiLevelType w:val="hybridMultilevel"/>
     <w:tmpl w:val="D124EADC"/>
@@ -1102,7 +2635,13 @@
     </w:lvl>
   </w:abstractNum>
   <w:num w:numId="1">
+    <w:abstractNumId w:val="2"/>
+  </w:num>
+  <w:num w:numId="2">
     <w:abstractNumId w:val="0"/>
+  </w:num>
+  <w:num w:numId="3">
+    <w:abstractNumId w:val="1"/>
   </w:num>
 </w:numbering>
 </file>

</xml_diff>